<commit_message>
Docs todos funcionando perfeitamente
</commit_message>
<xml_diff>
--- a/public/templates/termo_entrega_epi_template.docx
+++ b/public/templates/termo_entrega_epi_template.docx
@@ -48,6 +48,7 @@
     </w:p>
     <w:p>
       <w:pPr>
+        <w:ind w:left="720" w:hanging="720"/>
         <w:rPr>
           <w:rFonts w:asciiTheme="majorHAnsi" w:hAnsiTheme="majorHAnsi" w:cstheme="majorHAnsi"/>
           <w:sz w:val="24"/>
@@ -121,9 +122,8 @@
           <w:sz w:val="28"/>
           <w:szCs w:val="28"/>
         </w:rPr>
-        <w:t>{{</w:t>
+        <w:t>{</w:t>
       </w:r>
-      <w:proofErr w:type="spellStart"/>
       <w:r>
         <w:rPr>
           <w:rFonts w:asciiTheme="majorHAnsi" w:hAnsiTheme="majorHAnsi" w:cstheme="majorHAnsi"/>
@@ -132,14 +132,13 @@
         </w:rPr>
         <w:t>razao_funcionario</w:t>
       </w:r>
-      <w:proofErr w:type="spellEnd"/>
       <w:r>
         <w:rPr>
           <w:rFonts w:asciiTheme="majorHAnsi" w:hAnsiTheme="majorHAnsi" w:cstheme="majorHAnsi"/>
           <w:sz w:val="28"/>
           <w:szCs w:val="28"/>
         </w:rPr>
-        <w:t>}}</w:t>
+        <w:t>}</w:t>
       </w:r>
     </w:p>
     <w:p>
@@ -164,9 +163,8 @@
           <w:sz w:val="28"/>
           <w:szCs w:val="28"/>
         </w:rPr>
-        <w:t>{{</w:t>
+        <w:t>{</w:t>
       </w:r>
-      <w:proofErr w:type="spellStart"/>
       <w:r>
         <w:rPr>
           <w:rFonts w:asciiTheme="majorHAnsi" w:hAnsiTheme="majorHAnsi" w:cstheme="majorHAnsi"/>
@@ -175,14 +173,13 @@
         </w:rPr>
         <w:t>cnpj_funcionario</w:t>
       </w:r>
-      <w:proofErr w:type="spellEnd"/>
       <w:r>
         <w:rPr>
           <w:rFonts w:asciiTheme="majorHAnsi" w:hAnsiTheme="majorHAnsi" w:cstheme="majorHAnsi"/>
           <w:sz w:val="28"/>
           <w:szCs w:val="28"/>
         </w:rPr>
-        <w:t>}}</w:t>
+        <w:t>}</w:t>
       </w:r>
     </w:p>
     <w:p>
@@ -207,9 +204,8 @@
           <w:sz w:val="28"/>
           <w:szCs w:val="28"/>
         </w:rPr>
-        <w:t>{{</w:t>
+        <w:t>{</w:t>
       </w:r>
-      <w:proofErr w:type="spellStart"/>
       <w:r>
         <w:rPr>
           <w:rFonts w:asciiTheme="majorHAnsi" w:hAnsiTheme="majorHAnsi" w:cstheme="majorHAnsi"/>
@@ -218,14 +214,13 @@
         </w:rPr>
         <w:t>nome_funcionario</w:t>
       </w:r>
-      <w:proofErr w:type="spellEnd"/>
       <w:r>
         <w:rPr>
           <w:rFonts w:asciiTheme="majorHAnsi" w:hAnsiTheme="majorHAnsi" w:cstheme="majorHAnsi"/>
           <w:sz w:val="28"/>
           <w:szCs w:val="28"/>
         </w:rPr>
-        <w:t>}}</w:t>
+        <w:t>}</w:t>
       </w:r>
     </w:p>
     <w:p>
@@ -236,7 +231,6 @@
           <w:szCs w:val="24"/>
         </w:rPr>
       </w:pPr>
-      <w:proofErr w:type="gramStart"/>
       <w:r>
         <w:rPr>
           <w:rFonts w:asciiTheme="majorHAnsi" w:hAnsiTheme="majorHAnsi" w:cstheme="majorHAnsi"/>
@@ -251,10 +245,8 @@
           <w:sz w:val="28"/>
           <w:szCs w:val="28"/>
         </w:rPr>
-        <w:t>{{</w:t>
+        <w:t>{</w:t>
       </w:r>
-      <w:proofErr w:type="spellStart"/>
-      <w:proofErr w:type="gramEnd"/>
       <w:r>
         <w:rPr>
           <w:rFonts w:asciiTheme="majorHAnsi" w:hAnsiTheme="majorHAnsi" w:cstheme="majorHAnsi"/>
@@ -263,14 +255,13 @@
         </w:rPr>
         <w:t>cpf_funcionario</w:t>
       </w:r>
-      <w:proofErr w:type="spellEnd"/>
       <w:r>
         <w:rPr>
           <w:rFonts w:asciiTheme="majorHAnsi" w:hAnsiTheme="majorHAnsi" w:cstheme="majorHAnsi"/>
           <w:sz w:val="28"/>
           <w:szCs w:val="28"/>
         </w:rPr>
-        <w:t>}}</w:t>
+        <w:t>}</w:t>
       </w:r>
     </w:p>
     <w:p>
@@ -295,9 +286,8 @@
           <w:sz w:val="28"/>
           <w:szCs w:val="28"/>
         </w:rPr>
-        <w:t>{{</w:t>
+        <w:t>{</w:t>
       </w:r>
-      <w:proofErr w:type="spellStart"/>
       <w:r>
         <w:rPr>
           <w:rFonts w:asciiTheme="majorHAnsi" w:hAnsiTheme="majorHAnsi" w:cstheme="majorHAnsi"/>
@@ -306,14 +296,13 @@
         </w:rPr>
         <w:t>funcao_funcionario</w:t>
       </w:r>
-      <w:proofErr w:type="spellEnd"/>
       <w:r>
         <w:rPr>
           <w:rFonts w:asciiTheme="majorHAnsi" w:hAnsiTheme="majorHAnsi" w:cstheme="majorHAnsi"/>
           <w:sz w:val="28"/>
           <w:szCs w:val="28"/>
         </w:rPr>
-        <w:t>}}</w:t>
+        <w:t>}</w:t>
       </w:r>
     </w:p>
     <w:p/>
@@ -328,33 +317,31 @@
     <w:tbl>
       <w:tblPr>
         <w:tblStyle w:val="Tabelacomgrade"/>
-        <w:tblW w:w="0" w:type="auto"/>
+        <w:tblW w:w="8859" w:type="dxa"/>
         <w:tblInd w:w="38" w:type="dxa"/>
         <w:tblLayout w:type="fixed"/>
         <w:tblLook w:val="04A0" w:firstRow="1" w:lastRow="0" w:firstColumn="1" w:lastColumn="0" w:noHBand="0" w:noVBand="1"/>
       </w:tblPr>
       <w:tblGrid>
-        <w:gridCol w:w="2905"/>
-        <w:gridCol w:w="993"/>
-        <w:gridCol w:w="1701"/>
-        <w:gridCol w:w="1306"/>
+        <w:gridCol w:w="3472"/>
+        <w:gridCol w:w="1276"/>
+        <w:gridCol w:w="851"/>
+        <w:gridCol w:w="3260"/>
       </w:tblGrid>
       <w:tr>
         <w:tc>
           <w:tcPr>
-            <w:tcW w:w="2905" w:type="dxa"/>
+            <w:tcW w:w="3472" w:type="dxa"/>
           </w:tcPr>
           <w:p>
-            <w:proofErr w:type="spellStart"/>
             <w:r>
               <w:t>Descrição</w:t>
             </w:r>
-            <w:proofErr w:type="spellEnd"/>
           </w:p>
         </w:tc>
         <w:tc>
           <w:tcPr>
-            <w:tcW w:w="993" w:type="dxa"/>
+            <w:tcW w:w="1276" w:type="dxa"/>
           </w:tcPr>
           <w:p>
             <w:r>
@@ -364,105 +351,99 @@
         </w:tc>
         <w:tc>
           <w:tcPr>
-            <w:tcW w:w="1701" w:type="dxa"/>
+            <w:tcW w:w="851" w:type="dxa"/>
           </w:tcPr>
           <w:p>
-            <w:proofErr w:type="spellStart"/>
             <w:r>
-              <w:t>Validade</w:t>
-            </w:r>
-            <w:proofErr w:type="spellEnd"/>
-            <w:r>
-              <w:t xml:space="preserve"> CA</w:t>
+              <w:t>Validade CA</w:t>
             </w:r>
           </w:p>
         </w:tc>
         <w:tc>
           <w:tcPr>
-            <w:tcW w:w="1306" w:type="dxa"/>
+            <w:tcW w:w="3260" w:type="dxa"/>
           </w:tcPr>
           <w:p>
-            <w:proofErr w:type="spellStart"/>
             <w:r>
               <w:t>Quantidade</w:t>
             </w:r>
-            <w:proofErr w:type="spellEnd"/>
           </w:p>
         </w:tc>
       </w:tr>
       <w:tr>
         <w:tc>
           <w:tcPr>
-            <w:tcW w:w="2905" w:type="dxa"/>
+            <w:tcW w:w="3472" w:type="dxa"/>
           </w:tcPr>
           <w:p>
             <w:r>
-              <w:t>{{</w:t>
+              <w:t>{#itens}</w:t>
             </w:r>
-            <w:proofErr w:type="spellStart"/>
+            <w:r>
+              <w:t>{</w:t>
+            </w:r>
             <w:r>
               <w:t>epi_descricao</w:t>
             </w:r>
-            <w:proofErr w:type="spellEnd"/>
             <w:r>
-              <w:t>}}</w:t>
+              <w:t>}</w:t>
             </w:r>
           </w:p>
         </w:tc>
         <w:tc>
           <w:tcPr>
-            <w:tcW w:w="993" w:type="dxa"/>
+            <w:tcW w:w="1276" w:type="dxa"/>
           </w:tcPr>
           <w:p>
             <w:r>
-              <w:t>{{</w:t>
+              <w:t>{</w:t>
             </w:r>
-            <w:proofErr w:type="spellStart"/>
             <w:r>
               <w:t>epi_ca</w:t>
             </w:r>
-            <w:proofErr w:type="spellEnd"/>
             <w:r>
-              <w:t>}}</w:t>
+              <w:t>}</w:t>
             </w:r>
           </w:p>
         </w:tc>
         <w:tc>
           <w:tcPr>
-            <w:tcW w:w="1701" w:type="dxa"/>
+            <w:tcW w:w="851" w:type="dxa"/>
           </w:tcPr>
           <w:p>
             <w:r>
-              <w:t>{{</w:t>
+              <w:t>{</w:t>
             </w:r>
-            <w:proofErr w:type="spellStart"/>
             <w:r>
               <w:t>epi_validade</w:t>
             </w:r>
-            <w:proofErr w:type="spellEnd"/>
             <w:r>
-              <w:t xml:space="preserve"> }}</w:t>
+              <w:t xml:space="preserve"> </w:t>
+            </w:r>
+            <w:r>
+              <w:t>}</w:t>
             </w:r>
           </w:p>
         </w:tc>
         <w:tc>
           <w:tcPr>
-            <w:tcW w:w="1306" w:type="dxa"/>
+            <w:tcW w:w="3260" w:type="dxa"/>
           </w:tcPr>
           <w:p>
             <w:r>
-              <w:t>{{</w:t>
+              <w:t>{</w:t>
             </w:r>
-            <w:proofErr w:type="spellStart"/>
             <w:r>
               <w:t>epi</w:t>
             </w:r>
             <w:r>
               <w:t>_qtd</w:t>
             </w:r>
-            <w:proofErr w:type="spellEnd"/>
             <w:r>
-              <w:t>}}</w:t>
+              <w:t>}</w:t>
+            </w:r>
+            <w:r>
+              <w:t>{/itens}</w:t>
             </w:r>
           </w:p>
         </w:tc>
@@ -494,7 +475,6 @@
         </w:rPr>
         <w:t xml:space="preserve">DE ENTREGA DOS </w:t>
       </w:r>
-      <w:proofErr w:type="gramStart"/>
       <w:r>
         <w:rPr>
           <w:rFonts w:asciiTheme="majorHAnsi" w:hAnsiTheme="majorHAnsi" w:cstheme="majorHAnsi"/>
@@ -518,10 +498,8 @@
           <w:szCs w:val="28"/>
           <w:lang w:val="pt-BR"/>
         </w:rPr>
-        <w:t>{{</w:t>
+        <w:t>{</w:t>
       </w:r>
-      <w:proofErr w:type="spellStart"/>
-      <w:proofErr w:type="gramEnd"/>
       <w:r>
         <w:rPr>
           <w:rFonts w:asciiTheme="majorHAnsi" w:hAnsiTheme="majorHAnsi" w:cstheme="majorHAnsi"/>
@@ -540,7 +518,6 @@
         </w:rPr>
         <w:t>entrega</w:t>
       </w:r>
-      <w:proofErr w:type="spellEnd"/>
       <w:r>
         <w:rPr>
           <w:rFonts w:asciiTheme="majorHAnsi" w:hAnsiTheme="majorHAnsi" w:cstheme="majorHAnsi"/>
@@ -548,7 +525,7 @@
           <w:szCs w:val="28"/>
           <w:lang w:val="pt-BR"/>
         </w:rPr>
-        <w:t>}}</w:t>
+        <w:t>}</w:t>
       </w:r>
     </w:p>
     <w:p>
@@ -574,311 +551,7 @@
           <w:sz w:val="24"/>
           <w:szCs w:val="24"/>
         </w:rPr>
-        <w:t xml:space="preserve">Declaro, </w:t>
-      </w:r>
-      <w:proofErr w:type="spellStart"/>
-      <w:r>
-        <w:rPr>
-          <w:sz w:val="24"/>
-          <w:szCs w:val="24"/>
-        </w:rPr>
-        <w:t>na</w:t>
-      </w:r>
-      <w:proofErr w:type="spellEnd"/>
-      <w:r>
-        <w:rPr>
-          <w:sz w:val="24"/>
-          <w:szCs w:val="24"/>
-        </w:rPr>
-        <w:t xml:space="preserve"> </w:t>
-      </w:r>
-      <w:proofErr w:type="spellStart"/>
-      <w:r>
-        <w:rPr>
-          <w:sz w:val="24"/>
-          <w:szCs w:val="24"/>
-        </w:rPr>
-        <w:t>qualidade</w:t>
-      </w:r>
-      <w:proofErr w:type="spellEnd"/>
-      <w:r>
-        <w:rPr>
-          <w:sz w:val="24"/>
-          <w:szCs w:val="24"/>
-        </w:rPr>
-        <w:t xml:space="preserve"> de </w:t>
-      </w:r>
-      <w:proofErr w:type="spellStart"/>
-      <w:r>
-        <w:rPr>
-          <w:sz w:val="24"/>
-          <w:szCs w:val="24"/>
-        </w:rPr>
-        <w:t>representante</w:t>
-      </w:r>
-      <w:proofErr w:type="spellEnd"/>
-      <w:r>
-        <w:rPr>
-          <w:sz w:val="24"/>
-          <w:szCs w:val="24"/>
-        </w:rPr>
-        <w:t xml:space="preserve"> da </w:t>
-      </w:r>
-      <w:proofErr w:type="spellStart"/>
-      <w:r>
-        <w:rPr>
-          <w:sz w:val="24"/>
-          <w:szCs w:val="24"/>
-        </w:rPr>
-        <w:t>empresa</w:t>
-      </w:r>
-      <w:proofErr w:type="spellEnd"/>
-      <w:r>
-        <w:rPr>
-          <w:sz w:val="24"/>
-          <w:szCs w:val="24"/>
-        </w:rPr>
-        <w:t xml:space="preserve"> </w:t>
-      </w:r>
-      <w:proofErr w:type="spellStart"/>
-      <w:r>
-        <w:rPr>
-          <w:sz w:val="24"/>
-          <w:szCs w:val="24"/>
-        </w:rPr>
-        <w:t>prestadora</w:t>
-      </w:r>
-      <w:proofErr w:type="spellEnd"/>
-      <w:r>
-        <w:rPr>
-          <w:sz w:val="24"/>
-          <w:szCs w:val="24"/>
-        </w:rPr>
-        <w:t xml:space="preserve"> de </w:t>
-      </w:r>
-      <w:proofErr w:type="spellStart"/>
-      <w:r>
-        <w:rPr>
-          <w:sz w:val="24"/>
-          <w:szCs w:val="24"/>
-        </w:rPr>
-        <w:t>serviço</w:t>
-      </w:r>
-      <w:proofErr w:type="spellEnd"/>
-      <w:r>
-        <w:rPr>
-          <w:sz w:val="24"/>
-          <w:szCs w:val="24"/>
-        </w:rPr>
-        <w:t xml:space="preserve"> </w:t>
-      </w:r>
-      <w:proofErr w:type="spellStart"/>
-      <w:r>
-        <w:rPr>
-          <w:sz w:val="24"/>
-          <w:szCs w:val="24"/>
-        </w:rPr>
-        <w:t>acima</w:t>
-      </w:r>
-      <w:proofErr w:type="spellEnd"/>
-      <w:r>
-        <w:rPr>
-          <w:sz w:val="24"/>
-          <w:szCs w:val="24"/>
-        </w:rPr>
-        <w:t xml:space="preserve"> </w:t>
-      </w:r>
-      <w:proofErr w:type="spellStart"/>
-      <w:r>
-        <w:rPr>
-          <w:sz w:val="24"/>
-          <w:szCs w:val="24"/>
-        </w:rPr>
-        <w:t>identificada</w:t>
-      </w:r>
-      <w:proofErr w:type="spellEnd"/>
-      <w:r>
-        <w:rPr>
-          <w:sz w:val="24"/>
-          <w:szCs w:val="24"/>
-        </w:rPr>
-        <w:t xml:space="preserve">, que </w:t>
-      </w:r>
-      <w:proofErr w:type="spellStart"/>
-      <w:r>
-        <w:rPr>
-          <w:sz w:val="24"/>
-          <w:szCs w:val="24"/>
-        </w:rPr>
-        <w:t>recebi</w:t>
-      </w:r>
-      <w:proofErr w:type="spellEnd"/>
-      <w:r>
-        <w:rPr>
-          <w:sz w:val="24"/>
-          <w:szCs w:val="24"/>
-        </w:rPr>
-        <w:t xml:space="preserve"> </w:t>
-      </w:r>
-      <w:proofErr w:type="spellStart"/>
-      <w:r>
-        <w:rPr>
-          <w:sz w:val="24"/>
-          <w:szCs w:val="24"/>
-        </w:rPr>
-        <w:t>os</w:t>
-      </w:r>
-      <w:proofErr w:type="spellEnd"/>
-      <w:r>
-        <w:rPr>
-          <w:sz w:val="24"/>
-          <w:szCs w:val="24"/>
-        </w:rPr>
-        <w:t xml:space="preserve"> </w:t>
-      </w:r>
-      <w:proofErr w:type="spellStart"/>
-      <w:r>
-        <w:rPr>
-          <w:sz w:val="24"/>
-          <w:szCs w:val="24"/>
-        </w:rPr>
-        <w:t>Equipamentos</w:t>
-      </w:r>
-      <w:proofErr w:type="spellEnd"/>
-      <w:r>
-        <w:rPr>
-          <w:sz w:val="24"/>
-          <w:szCs w:val="24"/>
-        </w:rPr>
-        <w:t xml:space="preserve"> de </w:t>
-      </w:r>
-      <w:proofErr w:type="spellStart"/>
-      <w:r>
-        <w:rPr>
-          <w:sz w:val="24"/>
-          <w:szCs w:val="24"/>
-        </w:rPr>
-        <w:t>Proteção</w:t>
-      </w:r>
-      <w:proofErr w:type="spellEnd"/>
-      <w:r>
-        <w:rPr>
-          <w:sz w:val="24"/>
-          <w:szCs w:val="24"/>
-        </w:rPr>
-        <w:t xml:space="preserve"> Individual (EPIs) </w:t>
-      </w:r>
-      <w:proofErr w:type="spellStart"/>
-      <w:r>
-        <w:rPr>
-          <w:sz w:val="24"/>
-          <w:szCs w:val="24"/>
-        </w:rPr>
-        <w:t>listados</w:t>
-      </w:r>
-      <w:proofErr w:type="spellEnd"/>
-      <w:r>
-        <w:rPr>
-          <w:sz w:val="24"/>
-          <w:szCs w:val="24"/>
-        </w:rPr>
-        <w:t xml:space="preserve"> </w:t>
-      </w:r>
-      <w:proofErr w:type="spellStart"/>
-      <w:r>
-        <w:rPr>
-          <w:sz w:val="24"/>
-          <w:szCs w:val="24"/>
-        </w:rPr>
-        <w:t>nesta</w:t>
-      </w:r>
-      <w:proofErr w:type="spellEnd"/>
-      <w:r>
-        <w:rPr>
-          <w:sz w:val="24"/>
-          <w:szCs w:val="24"/>
-        </w:rPr>
-        <w:t xml:space="preserve"> </w:t>
-      </w:r>
-      <w:proofErr w:type="spellStart"/>
-      <w:r>
-        <w:rPr>
-          <w:sz w:val="24"/>
-          <w:szCs w:val="24"/>
-        </w:rPr>
-        <w:t>ficha</w:t>
-      </w:r>
-      <w:proofErr w:type="spellEnd"/>
-      <w:r>
-        <w:rPr>
-          <w:sz w:val="24"/>
-          <w:szCs w:val="24"/>
-        </w:rPr>
-        <w:t xml:space="preserve">, </w:t>
-      </w:r>
-      <w:proofErr w:type="spellStart"/>
-      <w:r>
-        <w:rPr>
-          <w:sz w:val="24"/>
-          <w:szCs w:val="24"/>
-        </w:rPr>
-        <w:t>em</w:t>
-      </w:r>
-      <w:proofErr w:type="spellEnd"/>
-      <w:r>
-        <w:rPr>
-          <w:sz w:val="24"/>
-          <w:szCs w:val="24"/>
-        </w:rPr>
-        <w:t xml:space="preserve"> </w:t>
-      </w:r>
-      <w:proofErr w:type="spellStart"/>
-      <w:r>
-        <w:rPr>
-          <w:sz w:val="24"/>
-          <w:szCs w:val="24"/>
-        </w:rPr>
-        <w:t>perfeitas</w:t>
-      </w:r>
-      <w:proofErr w:type="spellEnd"/>
-      <w:r>
-        <w:rPr>
-          <w:sz w:val="24"/>
-          <w:szCs w:val="24"/>
-        </w:rPr>
-        <w:t xml:space="preserve"> </w:t>
-      </w:r>
-      <w:proofErr w:type="spellStart"/>
-      <w:r>
-        <w:rPr>
-          <w:sz w:val="24"/>
-          <w:szCs w:val="24"/>
-        </w:rPr>
-        <w:t>condições</w:t>
-      </w:r>
-      <w:proofErr w:type="spellEnd"/>
-      <w:r>
-        <w:rPr>
-          <w:sz w:val="24"/>
-          <w:szCs w:val="24"/>
-        </w:rPr>
-        <w:t xml:space="preserve"> de </w:t>
-      </w:r>
-      <w:proofErr w:type="spellStart"/>
-      <w:r>
-        <w:rPr>
-          <w:sz w:val="24"/>
-          <w:szCs w:val="24"/>
-        </w:rPr>
-        <w:t>uso</w:t>
-      </w:r>
-      <w:proofErr w:type="spellEnd"/>
-      <w:r>
-        <w:rPr>
-          <w:sz w:val="24"/>
-          <w:szCs w:val="24"/>
-        </w:rPr>
-        <w:t>.</w:t>
+        <w:t>Declaro, na qualidade de representante da empresa prestadora de serviço acima identificada, que recebi os Equipamentos de Proteção Individual (EPIs) listados nesta ficha, em perfeitas condições de uso.</w:t>
       </w:r>
       <w:r>
         <w:rPr>
@@ -893,23 +566,7 @@
           <w:szCs w:val="24"/>
         </w:rPr>
         <w:br/>
-        <w:t xml:space="preserve">Declaro </w:t>
-      </w:r>
-      <w:proofErr w:type="spellStart"/>
-      <w:r>
-        <w:rPr>
-          <w:sz w:val="24"/>
-          <w:szCs w:val="24"/>
-        </w:rPr>
-        <w:t>ainda</w:t>
-      </w:r>
-      <w:proofErr w:type="spellEnd"/>
-      <w:r>
-        <w:rPr>
-          <w:sz w:val="24"/>
-          <w:szCs w:val="24"/>
-        </w:rPr>
-        <w:t xml:space="preserve"> que:</w:t>
+        <w:t>Declaro ainda que:</w:t>
       </w:r>
       <w:r>
         <w:rPr>
@@ -917,135 +574,15 @@
           <w:szCs w:val="24"/>
         </w:rPr>
         <w:br/>
-        <w:t xml:space="preserve">- Fui </w:t>
+        <w:t xml:space="preserve">- Fui orientado sobre o uso adequado, a guarda, a conservação e a substituição dos </w:t>
       </w:r>
-      <w:proofErr w:type="spellStart"/>
       <w:r>
         <w:rPr>
           <w:sz w:val="24"/>
           <w:szCs w:val="24"/>
         </w:rPr>
-        <w:t>orientado</w:t>
-      </w:r>
-      <w:proofErr w:type="spellEnd"/>
-      <w:r>
-        <w:rPr>
-          <w:sz w:val="24"/>
-          <w:szCs w:val="24"/>
-        </w:rPr>
-        <w:t xml:space="preserve"> </w:t>
-      </w:r>
-      <w:proofErr w:type="spellStart"/>
-      <w:r>
-        <w:rPr>
-          <w:sz w:val="24"/>
-          <w:szCs w:val="24"/>
-        </w:rPr>
-        <w:t>sobre</w:t>
-      </w:r>
-      <w:proofErr w:type="spellEnd"/>
-      <w:r>
-        <w:rPr>
-          <w:sz w:val="24"/>
-          <w:szCs w:val="24"/>
-        </w:rPr>
-        <w:t xml:space="preserve"> o </w:t>
-      </w:r>
-      <w:proofErr w:type="spellStart"/>
-      <w:r>
-        <w:rPr>
-          <w:sz w:val="24"/>
-          <w:szCs w:val="24"/>
-        </w:rPr>
-        <w:t>uso</w:t>
-      </w:r>
-      <w:proofErr w:type="spellEnd"/>
-      <w:r>
-        <w:rPr>
-          <w:sz w:val="24"/>
-          <w:szCs w:val="24"/>
-        </w:rPr>
-        <w:t xml:space="preserve"> </w:t>
-      </w:r>
-      <w:proofErr w:type="spellStart"/>
-      <w:r>
-        <w:rPr>
-          <w:sz w:val="24"/>
-          <w:szCs w:val="24"/>
-        </w:rPr>
-        <w:t>adequado</w:t>
-      </w:r>
-      <w:proofErr w:type="spellEnd"/>
-      <w:r>
-        <w:rPr>
-          <w:sz w:val="24"/>
-          <w:szCs w:val="24"/>
-        </w:rPr>
-        <w:t xml:space="preserve">, a </w:t>
-      </w:r>
-      <w:proofErr w:type="spellStart"/>
-      <w:r>
-        <w:rPr>
-          <w:sz w:val="24"/>
-          <w:szCs w:val="24"/>
-        </w:rPr>
-        <w:t>guarda</w:t>
-      </w:r>
-      <w:proofErr w:type="spellEnd"/>
-      <w:r>
-        <w:rPr>
-          <w:sz w:val="24"/>
-          <w:szCs w:val="24"/>
-        </w:rPr>
-        <w:t xml:space="preserve">, a </w:t>
-      </w:r>
-      <w:proofErr w:type="spellStart"/>
-      <w:r>
-        <w:rPr>
-          <w:sz w:val="24"/>
-          <w:szCs w:val="24"/>
-        </w:rPr>
-        <w:t>conservação</w:t>
-      </w:r>
-      <w:proofErr w:type="spellEnd"/>
-      <w:r>
-        <w:rPr>
-          <w:sz w:val="24"/>
-          <w:szCs w:val="24"/>
-        </w:rPr>
-        <w:t xml:space="preserve"> e a </w:t>
-      </w:r>
-      <w:proofErr w:type="spellStart"/>
-      <w:r>
-        <w:rPr>
-          <w:sz w:val="24"/>
-          <w:szCs w:val="24"/>
-        </w:rPr>
-        <w:t>substituição</w:t>
-      </w:r>
-      <w:proofErr w:type="spellEnd"/>
-      <w:r>
-        <w:rPr>
-          <w:sz w:val="24"/>
-          <w:szCs w:val="24"/>
-        </w:rPr>
-        <w:t xml:space="preserve"> dos EPIs </w:t>
-      </w:r>
-      <w:proofErr w:type="spellStart"/>
-      <w:r>
-        <w:rPr>
-          <w:sz w:val="24"/>
-          <w:szCs w:val="24"/>
-        </w:rPr>
-        <w:t>entregues</w:t>
-      </w:r>
-      <w:proofErr w:type="spellEnd"/>
-      <w:r>
-        <w:rPr>
-          <w:sz w:val="24"/>
-          <w:szCs w:val="24"/>
-        </w:rPr>
-        <w:t>;</w:t>
+        <w:lastRenderedPageBreak/>
+        <w:t>EPIs entregues;</w:t>
       </w:r>
       <w:r>
         <w:rPr>
@@ -1053,206 +590,7 @@
           <w:szCs w:val="24"/>
         </w:rPr>
         <w:br/>
-      </w:r>
-      <w:r>
-        <w:rPr>
-          <w:sz w:val="24"/>
-          <w:szCs w:val="24"/>
-        </w:rPr>
-        <w:lastRenderedPageBreak/>
-        <w:t xml:space="preserve">- </w:t>
-      </w:r>
-      <w:proofErr w:type="spellStart"/>
-      <w:r>
-        <w:rPr>
-          <w:sz w:val="24"/>
-          <w:szCs w:val="24"/>
-        </w:rPr>
-        <w:t>Estou</w:t>
-      </w:r>
-      <w:proofErr w:type="spellEnd"/>
-      <w:r>
-        <w:rPr>
-          <w:sz w:val="24"/>
-          <w:szCs w:val="24"/>
-        </w:rPr>
-        <w:t xml:space="preserve"> </w:t>
-      </w:r>
-      <w:proofErr w:type="spellStart"/>
-      <w:r>
-        <w:rPr>
-          <w:sz w:val="24"/>
-          <w:szCs w:val="24"/>
-        </w:rPr>
-        <w:t>ciente</w:t>
-      </w:r>
-      <w:proofErr w:type="spellEnd"/>
-      <w:r>
-        <w:rPr>
-          <w:sz w:val="24"/>
-          <w:szCs w:val="24"/>
-        </w:rPr>
-        <w:t xml:space="preserve"> da </w:t>
-      </w:r>
-      <w:proofErr w:type="spellStart"/>
-      <w:r>
-        <w:rPr>
-          <w:sz w:val="24"/>
-          <w:szCs w:val="24"/>
-        </w:rPr>
-        <w:t>obrigatoriedade</w:t>
-      </w:r>
-      <w:proofErr w:type="spellEnd"/>
-      <w:r>
-        <w:rPr>
-          <w:sz w:val="24"/>
-          <w:szCs w:val="24"/>
-        </w:rPr>
-        <w:t xml:space="preserve"> do </w:t>
-      </w:r>
-      <w:proofErr w:type="spellStart"/>
-      <w:r>
-        <w:rPr>
-          <w:sz w:val="24"/>
-          <w:szCs w:val="24"/>
-        </w:rPr>
-        <w:t>uso</w:t>
-      </w:r>
-      <w:proofErr w:type="spellEnd"/>
-      <w:r>
-        <w:rPr>
-          <w:sz w:val="24"/>
-          <w:szCs w:val="24"/>
-        </w:rPr>
-        <w:t xml:space="preserve"> dos EPIs </w:t>
-      </w:r>
-      <w:proofErr w:type="spellStart"/>
-      <w:r>
-        <w:rPr>
-          <w:sz w:val="24"/>
-          <w:szCs w:val="24"/>
-        </w:rPr>
-        <w:t>durante</w:t>
-      </w:r>
-      <w:proofErr w:type="spellEnd"/>
-      <w:r>
-        <w:rPr>
-          <w:sz w:val="24"/>
-          <w:szCs w:val="24"/>
-        </w:rPr>
-        <w:t xml:space="preserve"> </w:t>
-      </w:r>
-      <w:proofErr w:type="spellStart"/>
-      <w:r>
-        <w:rPr>
-          <w:sz w:val="24"/>
-          <w:szCs w:val="24"/>
-        </w:rPr>
-        <w:t>toda</w:t>
-      </w:r>
-      <w:proofErr w:type="spellEnd"/>
-      <w:r>
-        <w:rPr>
-          <w:sz w:val="24"/>
-          <w:szCs w:val="24"/>
-        </w:rPr>
-        <w:t xml:space="preserve"> a </w:t>
-      </w:r>
-      <w:proofErr w:type="spellStart"/>
-      <w:r>
-        <w:rPr>
-          <w:sz w:val="24"/>
-          <w:szCs w:val="24"/>
-        </w:rPr>
-        <w:t>execução</w:t>
-      </w:r>
-      <w:proofErr w:type="spellEnd"/>
-      <w:r>
-        <w:rPr>
-          <w:sz w:val="24"/>
-          <w:szCs w:val="24"/>
-        </w:rPr>
-        <w:t xml:space="preserve"> das </w:t>
-      </w:r>
-      <w:proofErr w:type="spellStart"/>
-      <w:r>
-        <w:rPr>
-          <w:sz w:val="24"/>
-          <w:szCs w:val="24"/>
-        </w:rPr>
-        <w:t>atividades</w:t>
-      </w:r>
-      <w:proofErr w:type="spellEnd"/>
-      <w:r>
-        <w:rPr>
-          <w:sz w:val="24"/>
-          <w:szCs w:val="24"/>
-        </w:rPr>
-        <w:t xml:space="preserve"> </w:t>
-      </w:r>
-      <w:proofErr w:type="spellStart"/>
-      <w:r>
-        <w:rPr>
-          <w:sz w:val="24"/>
-          <w:szCs w:val="24"/>
-        </w:rPr>
-        <w:t>previstas</w:t>
-      </w:r>
-      <w:proofErr w:type="spellEnd"/>
-      <w:r>
-        <w:rPr>
-          <w:sz w:val="24"/>
-          <w:szCs w:val="24"/>
-        </w:rPr>
-        <w:t xml:space="preserve"> no </w:t>
-      </w:r>
-      <w:proofErr w:type="spellStart"/>
-      <w:r>
-        <w:rPr>
-          <w:sz w:val="24"/>
-          <w:szCs w:val="24"/>
-        </w:rPr>
-        <w:t>contrato</w:t>
-      </w:r>
-      <w:proofErr w:type="spellEnd"/>
-      <w:r>
-        <w:rPr>
-          <w:sz w:val="24"/>
-          <w:szCs w:val="24"/>
-        </w:rPr>
-        <w:t xml:space="preserve"> de </w:t>
-      </w:r>
-      <w:proofErr w:type="spellStart"/>
-      <w:r>
-        <w:rPr>
-          <w:sz w:val="24"/>
-          <w:szCs w:val="24"/>
-        </w:rPr>
-        <w:t>prestação</w:t>
-      </w:r>
-      <w:proofErr w:type="spellEnd"/>
-      <w:r>
-        <w:rPr>
-          <w:sz w:val="24"/>
-          <w:szCs w:val="24"/>
-        </w:rPr>
-        <w:t xml:space="preserve"> de </w:t>
-      </w:r>
-      <w:proofErr w:type="spellStart"/>
-      <w:r>
-        <w:rPr>
-          <w:sz w:val="24"/>
-          <w:szCs w:val="24"/>
-        </w:rPr>
-        <w:t>serviço</w:t>
-      </w:r>
-      <w:proofErr w:type="spellEnd"/>
-      <w:r>
-        <w:rPr>
-          <w:sz w:val="24"/>
-          <w:szCs w:val="24"/>
-        </w:rPr>
-        <w:t>;</w:t>
+        <w:t>- Estou ciente da obrigatoriedade do uso dos EPIs durante toda a execução das atividades previstas no contrato de prestação de serviço;</w:t>
       </w:r>
       <w:r>
         <w:rPr>
@@ -1260,311 +598,7 @@
           <w:szCs w:val="24"/>
         </w:rPr>
         <w:br/>
-        <w:t xml:space="preserve">- </w:t>
-      </w:r>
-      <w:proofErr w:type="spellStart"/>
-      <w:r>
-        <w:rPr>
-          <w:sz w:val="24"/>
-          <w:szCs w:val="24"/>
-        </w:rPr>
-        <w:t>Comprometo</w:t>
-      </w:r>
-      <w:proofErr w:type="spellEnd"/>
-      <w:r>
-        <w:rPr>
-          <w:sz w:val="24"/>
-          <w:szCs w:val="24"/>
-        </w:rPr>
-        <w:t xml:space="preserve">-me a </w:t>
-      </w:r>
-      <w:proofErr w:type="spellStart"/>
-      <w:r>
-        <w:rPr>
-          <w:sz w:val="24"/>
-          <w:szCs w:val="24"/>
-        </w:rPr>
-        <w:t>repassar</w:t>
-      </w:r>
-      <w:proofErr w:type="spellEnd"/>
-      <w:r>
-        <w:rPr>
-          <w:sz w:val="24"/>
-          <w:szCs w:val="24"/>
-        </w:rPr>
-        <w:t xml:space="preserve"> </w:t>
-      </w:r>
-      <w:proofErr w:type="spellStart"/>
-      <w:r>
-        <w:rPr>
-          <w:sz w:val="24"/>
-          <w:szCs w:val="24"/>
-        </w:rPr>
-        <w:t>estas</w:t>
-      </w:r>
-      <w:proofErr w:type="spellEnd"/>
-      <w:r>
-        <w:rPr>
-          <w:sz w:val="24"/>
-          <w:szCs w:val="24"/>
-        </w:rPr>
-        <w:t xml:space="preserve"> </w:t>
-      </w:r>
-      <w:proofErr w:type="spellStart"/>
-      <w:r>
-        <w:rPr>
-          <w:sz w:val="24"/>
-          <w:szCs w:val="24"/>
-        </w:rPr>
-        <w:t>orientações</w:t>
-      </w:r>
-      <w:proofErr w:type="spellEnd"/>
-      <w:r>
-        <w:rPr>
-          <w:sz w:val="24"/>
-          <w:szCs w:val="24"/>
-        </w:rPr>
-        <w:t xml:space="preserve"> </w:t>
-      </w:r>
-      <w:proofErr w:type="spellStart"/>
-      <w:r>
-        <w:rPr>
-          <w:sz w:val="24"/>
-          <w:szCs w:val="24"/>
-        </w:rPr>
-        <w:t>aos</w:t>
-      </w:r>
-      <w:proofErr w:type="spellEnd"/>
-      <w:r>
-        <w:rPr>
-          <w:sz w:val="24"/>
-          <w:szCs w:val="24"/>
-        </w:rPr>
-        <w:t xml:space="preserve"> </w:t>
-      </w:r>
-      <w:proofErr w:type="spellStart"/>
-      <w:r>
-        <w:rPr>
-          <w:sz w:val="24"/>
-          <w:szCs w:val="24"/>
-        </w:rPr>
-        <w:t>colaboradores</w:t>
-      </w:r>
-      <w:proofErr w:type="spellEnd"/>
-      <w:r>
-        <w:rPr>
-          <w:sz w:val="24"/>
-          <w:szCs w:val="24"/>
-        </w:rPr>
-        <w:t xml:space="preserve"> da </w:t>
-      </w:r>
-      <w:proofErr w:type="spellStart"/>
-      <w:r>
-        <w:rPr>
-          <w:sz w:val="24"/>
-          <w:szCs w:val="24"/>
-        </w:rPr>
-        <w:t>minha</w:t>
-      </w:r>
-      <w:proofErr w:type="spellEnd"/>
-      <w:r>
-        <w:rPr>
-          <w:sz w:val="24"/>
-          <w:szCs w:val="24"/>
-        </w:rPr>
-        <w:t xml:space="preserve"> </w:t>
-      </w:r>
-      <w:proofErr w:type="spellStart"/>
-      <w:r>
-        <w:rPr>
-          <w:sz w:val="24"/>
-          <w:szCs w:val="24"/>
-        </w:rPr>
-        <w:t>empresa</w:t>
-      </w:r>
-      <w:proofErr w:type="spellEnd"/>
-      <w:r>
-        <w:rPr>
-          <w:sz w:val="24"/>
-          <w:szCs w:val="24"/>
-        </w:rPr>
-        <w:t xml:space="preserve"> que </w:t>
-      </w:r>
-      <w:proofErr w:type="spellStart"/>
-      <w:r>
-        <w:rPr>
-          <w:sz w:val="24"/>
-          <w:szCs w:val="24"/>
-        </w:rPr>
-        <w:t>atuarão</w:t>
-      </w:r>
-      <w:proofErr w:type="spellEnd"/>
-      <w:r>
-        <w:rPr>
-          <w:sz w:val="24"/>
-          <w:szCs w:val="24"/>
-        </w:rPr>
-        <w:t xml:space="preserve"> </w:t>
-      </w:r>
-      <w:proofErr w:type="spellStart"/>
-      <w:r>
-        <w:rPr>
-          <w:sz w:val="24"/>
-          <w:szCs w:val="24"/>
-        </w:rPr>
-        <w:t>na</w:t>
-      </w:r>
-      <w:proofErr w:type="spellEnd"/>
-      <w:r>
-        <w:rPr>
-          <w:sz w:val="24"/>
-          <w:szCs w:val="24"/>
-        </w:rPr>
-        <w:t xml:space="preserve"> </w:t>
-      </w:r>
-      <w:proofErr w:type="spellStart"/>
-      <w:r>
-        <w:rPr>
-          <w:sz w:val="24"/>
-          <w:szCs w:val="24"/>
-        </w:rPr>
-        <w:t>execução</w:t>
-      </w:r>
-      <w:proofErr w:type="spellEnd"/>
-      <w:r>
-        <w:rPr>
-          <w:sz w:val="24"/>
-          <w:szCs w:val="24"/>
-        </w:rPr>
-        <w:t xml:space="preserve"> dos </w:t>
-      </w:r>
-      <w:proofErr w:type="spellStart"/>
-      <w:r>
-        <w:rPr>
-          <w:sz w:val="24"/>
-          <w:szCs w:val="24"/>
-        </w:rPr>
-        <w:t>serviços</w:t>
-      </w:r>
-      <w:proofErr w:type="spellEnd"/>
-      <w:r>
-        <w:rPr>
-          <w:sz w:val="24"/>
-          <w:szCs w:val="24"/>
-        </w:rPr>
-        <w:t xml:space="preserve">, </w:t>
-      </w:r>
-      <w:proofErr w:type="spellStart"/>
-      <w:r>
-        <w:rPr>
-          <w:sz w:val="24"/>
-          <w:szCs w:val="24"/>
-        </w:rPr>
-        <w:t>responsabilizando</w:t>
-      </w:r>
-      <w:proofErr w:type="spellEnd"/>
-      <w:r>
-        <w:rPr>
-          <w:sz w:val="24"/>
-          <w:szCs w:val="24"/>
-        </w:rPr>
-        <w:t xml:space="preserve">-me </w:t>
-      </w:r>
-      <w:proofErr w:type="spellStart"/>
-      <w:r>
-        <w:rPr>
-          <w:sz w:val="24"/>
-          <w:szCs w:val="24"/>
-        </w:rPr>
-        <w:t>pelo</w:t>
-      </w:r>
-      <w:proofErr w:type="spellEnd"/>
-      <w:r>
-        <w:rPr>
-          <w:sz w:val="24"/>
-          <w:szCs w:val="24"/>
-        </w:rPr>
-        <w:t xml:space="preserve"> </w:t>
-      </w:r>
-      <w:proofErr w:type="spellStart"/>
-      <w:r>
-        <w:rPr>
-          <w:sz w:val="24"/>
-          <w:szCs w:val="24"/>
-        </w:rPr>
-        <w:t>uso</w:t>
-      </w:r>
-      <w:proofErr w:type="spellEnd"/>
-      <w:r>
-        <w:rPr>
-          <w:sz w:val="24"/>
-          <w:szCs w:val="24"/>
-        </w:rPr>
-        <w:t xml:space="preserve"> </w:t>
-      </w:r>
-      <w:proofErr w:type="spellStart"/>
-      <w:r>
-        <w:rPr>
-          <w:sz w:val="24"/>
-          <w:szCs w:val="24"/>
-        </w:rPr>
-        <w:t>correto</w:t>
-      </w:r>
-      <w:proofErr w:type="spellEnd"/>
-      <w:r>
-        <w:rPr>
-          <w:sz w:val="24"/>
-          <w:szCs w:val="24"/>
-        </w:rPr>
-        <w:t xml:space="preserve"> dos EPIs </w:t>
-      </w:r>
-      <w:proofErr w:type="spellStart"/>
-      <w:r>
-        <w:rPr>
-          <w:sz w:val="24"/>
-          <w:szCs w:val="24"/>
-        </w:rPr>
-        <w:t>por</w:t>
-      </w:r>
-      <w:proofErr w:type="spellEnd"/>
-      <w:r>
-        <w:rPr>
-          <w:sz w:val="24"/>
-          <w:szCs w:val="24"/>
-        </w:rPr>
-        <w:t xml:space="preserve"> </w:t>
-      </w:r>
-      <w:proofErr w:type="spellStart"/>
-      <w:r>
-        <w:rPr>
-          <w:sz w:val="24"/>
-          <w:szCs w:val="24"/>
-        </w:rPr>
-        <w:t>parte</w:t>
-      </w:r>
-      <w:proofErr w:type="spellEnd"/>
-      <w:r>
-        <w:rPr>
-          <w:sz w:val="24"/>
-          <w:szCs w:val="24"/>
-        </w:rPr>
-        <w:t xml:space="preserve"> da </w:t>
-      </w:r>
-      <w:proofErr w:type="spellStart"/>
-      <w:r>
-        <w:rPr>
-          <w:sz w:val="24"/>
-          <w:szCs w:val="24"/>
-        </w:rPr>
-        <w:t>minha</w:t>
-      </w:r>
-      <w:proofErr w:type="spellEnd"/>
-      <w:r>
-        <w:rPr>
-          <w:sz w:val="24"/>
-          <w:szCs w:val="24"/>
-        </w:rPr>
-        <w:t xml:space="preserve"> equipe.</w:t>
+        <w:t>- Comprometo-me a repassar estas orientações aos colaboradores da minha empresa que atuarão na execução dos serviços, responsabilizando-me pelo uso correto dos EPIs por parte da minha equipe.</w:t>
       </w:r>
     </w:p>
     <w:p>
@@ -1642,53 +676,12 @@
           <w:szCs w:val="24"/>
         </w:rPr>
       </w:pPr>
-      <w:proofErr w:type="spellStart"/>
       <w:r>
         <w:rPr>
           <w:sz w:val="24"/>
           <w:szCs w:val="24"/>
         </w:rPr>
-        <w:t>Assinatura</w:t>
-      </w:r>
-      <w:proofErr w:type="spellEnd"/>
-      <w:r>
-        <w:rPr>
-          <w:sz w:val="24"/>
-          <w:szCs w:val="24"/>
-        </w:rPr>
-        <w:t xml:space="preserve"> do </w:t>
-      </w:r>
-      <w:proofErr w:type="spellStart"/>
-      <w:r>
-        <w:rPr>
-          <w:sz w:val="24"/>
-          <w:szCs w:val="24"/>
-        </w:rPr>
-        <w:t>Representante</w:t>
-      </w:r>
-      <w:proofErr w:type="spellEnd"/>
-      <w:r>
-        <w:rPr>
-          <w:sz w:val="24"/>
-          <w:szCs w:val="24"/>
-        </w:rPr>
-        <w:t xml:space="preserve"> do </w:t>
-      </w:r>
-      <w:proofErr w:type="spellStart"/>
-      <w:r>
-        <w:rPr>
-          <w:sz w:val="24"/>
-          <w:szCs w:val="24"/>
-        </w:rPr>
-        <w:t>Prestador</w:t>
-      </w:r>
-      <w:proofErr w:type="spellEnd"/>
-      <w:r>
-        <w:rPr>
-          <w:sz w:val="24"/>
-          <w:szCs w:val="24"/>
-        </w:rPr>
-        <w:t xml:space="preserve"> de Serviço:</w:t>
+        <w:t>Assinatura do Representante do Prestador de Serviço:</w:t>
       </w:r>
     </w:p>
     <w:p>
@@ -1726,9 +719,8 @@
           <w:sz w:val="24"/>
           <w:szCs w:val="24"/>
         </w:rPr>
-        <w:t>{{</w:t>
+        <w:t>{</w:t>
       </w:r>
-      <w:proofErr w:type="spellStart"/>
       <w:r>
         <w:rPr>
           <w:sz w:val="24"/>
@@ -1736,13 +728,12 @@
         </w:rPr>
         <w:t>nome_funcionario</w:t>
       </w:r>
-      <w:proofErr w:type="spellEnd"/>
       <w:r>
         <w:rPr>
           <w:sz w:val="24"/>
           <w:szCs w:val="24"/>
         </w:rPr>
-        <w:t>}}</w:t>
+        <w:t>}</w:t>
       </w:r>
       <w:r>
         <w:rPr>
@@ -1759,69 +750,12 @@
           <w:szCs w:val="24"/>
         </w:rPr>
       </w:pPr>
-      <w:proofErr w:type="spellStart"/>
       <w:r>
         <w:rPr>
           <w:sz w:val="24"/>
           <w:szCs w:val="24"/>
         </w:rPr>
-        <w:t>Assinatura</w:t>
-      </w:r>
-      <w:proofErr w:type="spellEnd"/>
-      <w:r>
-        <w:rPr>
-          <w:sz w:val="24"/>
-          <w:szCs w:val="24"/>
-        </w:rPr>
-        <w:t xml:space="preserve"> do </w:t>
-      </w:r>
-      <w:proofErr w:type="spellStart"/>
-      <w:r>
-        <w:rPr>
-          <w:sz w:val="24"/>
-          <w:szCs w:val="24"/>
-        </w:rPr>
-        <w:t>Responsável</w:t>
-      </w:r>
-      <w:proofErr w:type="spellEnd"/>
-      <w:r>
-        <w:rPr>
-          <w:sz w:val="24"/>
-          <w:szCs w:val="24"/>
-        </w:rPr>
-        <w:t xml:space="preserve"> da </w:t>
-      </w:r>
-      <w:proofErr w:type="spellStart"/>
-      <w:r>
-        <w:rPr>
-          <w:sz w:val="24"/>
-          <w:szCs w:val="24"/>
-        </w:rPr>
-        <w:t>Empresa</w:t>
-      </w:r>
-      <w:proofErr w:type="spellEnd"/>
-      <w:r>
-        <w:rPr>
-          <w:sz w:val="24"/>
-          <w:szCs w:val="24"/>
-        </w:rPr>
-        <w:t xml:space="preserve"> </w:t>
-      </w:r>
-      <w:proofErr w:type="spellStart"/>
-      <w:r>
-        <w:rPr>
-          <w:sz w:val="24"/>
-          <w:szCs w:val="24"/>
-        </w:rPr>
-        <w:t>Contratante</w:t>
-      </w:r>
-      <w:proofErr w:type="spellEnd"/>
-      <w:r>
-        <w:rPr>
-          <w:sz w:val="24"/>
-          <w:szCs w:val="24"/>
-        </w:rPr>
-        <w:t>:</w:t>
+        <w:t>Assinatura do Responsável da Empresa Contratante:</w:t>
       </w:r>
     </w:p>
     <w:p>

</xml_diff>